<commit_message>
Alle Unit-Tests sind implementiert. Leider funktioniert das Erstellen von Server und 2 Clients zu Testzwecken noch nicht.
Former-commit-id: 1163784058ef34cbaa9c38705bc7f6771d459ba8
</commit_message>
<xml_diff>
--- a/documents/Meilensteine/Meilenstein III/BachelorsChase_QualityAssurance.docx
+++ b/documents/Meilensteine/Meilenstein III/BachelorsChase_QualityAssurance.docx
@@ -17,7 +17,7 @@
         <mc:AlternateContent>
           <mc:Choice Requires="wps">
             <w:drawing>
-              <wp:anchor distT="0" distB="0" distL="114300" distR="114300" simplePos="0" relativeHeight="251661312" behindDoc="0" locked="0" layoutInCell="1" allowOverlap="1" wp14:anchorId="575D3447" wp14:editId="2DAB629C">
+              <wp:anchor distT="0" distB="0" distL="114300" distR="114300" simplePos="0" relativeHeight="251661312" behindDoc="0" locked="0" layoutInCell="1" allowOverlap="1" wp14:anchorId="78199A53" wp14:editId="094256D2">
                 <wp:simplePos x="0" y="0"/>
                 <wp:positionH relativeFrom="column">
                   <wp:posOffset>880814</wp:posOffset>
@@ -109,7 +109,7 @@
                 <v:stroke joinstyle="miter"/>
                 <v:path gradientshapeok="t" o:connecttype="rect"/>
               </v:shapetype>
-              <v:shape id="Textfeld 3" o:spid="_x0000_s1026" type="#_x0000_t202" style="position:absolute;margin-left:69.35pt;margin-top:517.15pt;width:453.3pt;height:116.35pt;z-index:251661312;visibility:visible;mso-wrap-style:none;mso-wrap-distance-left:9pt;mso-wrap-distance-top:0;mso-wrap-distance-right:9pt;mso-wrap-distance-bottom:0;mso-position-horizontal:absolute;mso-position-horizontal-relative:text;mso-position-vertical:absolute;mso-position-vertical-relative:text;v-text-anchor:top" o:gfxdata="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" filled="f" stroked="f">
+              <v:shape id="Textfeld 3" o:spid="_x0000_s1026" type="#_x0000_t202" style="position:absolute;margin-left:69.35pt;margin-top:517.15pt;width:453.3pt;height:116.35pt;z-index:251661312;visibility:visible;mso-wrap-style:none;mso-wrap-distance-left:9pt;mso-wrap-distance-top:0;mso-wrap-distance-right:9pt;mso-wrap-distance-bottom:0;mso-position-horizontal:absolute;mso-position-horizontal-relative:text;mso-position-vertical:absolute;mso-position-vertical-relative:text;v-text-anchor:top" o:gfxdata="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" filled="f" stroked="f">
                 <v:textbox style="mso-fit-shape-to-text:t">
                   <w:txbxContent>
                     <w:p>
@@ -179,7 +179,7 @@
           <w:noProof/>
         </w:rPr>
         <w:drawing>
-          <wp:anchor distT="0" distB="0" distL="114300" distR="114300" simplePos="0" relativeHeight="251662336" behindDoc="1" locked="0" layoutInCell="1" allowOverlap="1" wp14:anchorId="398E16A3">
+          <wp:anchor distT="0" distB="0" distL="114300" distR="114300" simplePos="0" relativeHeight="251662336" behindDoc="1" locked="0" layoutInCell="1" allowOverlap="1" wp14:anchorId="510962B9" wp14:editId="701D2207">
             <wp:simplePos x="0" y="0"/>
             <wp:positionH relativeFrom="column">
               <wp:posOffset>3810</wp:posOffset>
@@ -298,13 +298,14 @@
               <w:tab w:val="right" w:leader="dot" w:pos="9056"/>
             </w:tabs>
             <w:rPr>
-              <w:rFonts w:asciiTheme="majorHAnsi" w:eastAsiaTheme="minorEastAsia" w:hAnsiTheme="majorHAnsi" w:cstheme="minorBidi"/>
+              <w:rFonts w:eastAsiaTheme="minorEastAsia" w:cstheme="minorBidi"/>
               <w:b w:val="0"/>
               <w:bCs w:val="0"/>
               <w:caps w:val="0"/>
               <w:noProof/>
-              <w:sz w:val="24"/>
-              <w:szCs w:val="24"/>
+              <w:sz w:val="22"/>
+              <w:szCs w:val="22"/>
+              <w:lang w:eastAsia="de-CH"/>
             </w:rPr>
           </w:pPr>
           <w:r>
@@ -329,7 +330,7 @@
             </w:rPr>
             <w:fldChar w:fldCharType="separate"/>
           </w:r>
-          <w:hyperlink w:anchor="_Toc36918180" w:history="1">
+          <w:hyperlink w:anchor="_Toc38570700" w:history="1">
             <w:r>
               <w:rPr>
                 <w:rStyle w:val="Hyperlink"/>
@@ -340,7 +341,6 @@
             </w:r>
             <w:r>
               <w:rPr>
-                <w:rFonts w:asciiTheme="majorHAnsi" w:hAnsiTheme="majorHAnsi"/>
                 <w:noProof/>
                 <w:webHidden/>
               </w:rPr>
@@ -348,7 +348,6 @@
             </w:r>
             <w:r>
               <w:rPr>
-                <w:rFonts w:asciiTheme="majorHAnsi" w:hAnsiTheme="majorHAnsi"/>
                 <w:noProof/>
                 <w:webHidden/>
               </w:rPr>
@@ -356,22 +355,19 @@
             </w:r>
             <w:r>
               <w:rPr>
-                <w:rFonts w:asciiTheme="majorHAnsi" w:hAnsiTheme="majorHAnsi"/>
                 <w:noProof/>
                 <w:webHidden/>
               </w:rPr>
-              <w:instrText xml:space="preserve"> PAGEREF _Toc36918180 \h </w:instrText>
-            </w:r>
-            <w:r>
-              <w:rPr>
-                <w:rFonts w:asciiTheme="majorHAnsi" w:hAnsiTheme="majorHAnsi"/>
+              <w:instrText xml:space="preserve"> PAGEREF _Toc38570700 \h </w:instrText>
+            </w:r>
+            <w:r>
+              <w:rPr>
                 <w:noProof/>
                 <w:webHidden/>
               </w:rPr>
             </w:r>
             <w:r>
               <w:rPr>
-                <w:rFonts w:asciiTheme="majorHAnsi" w:hAnsiTheme="majorHAnsi"/>
                 <w:noProof/>
                 <w:webHidden/>
               </w:rPr>
@@ -379,7 +375,6 @@
             </w:r>
             <w:r>
               <w:rPr>
-                <w:rFonts w:asciiTheme="majorHAnsi" w:hAnsiTheme="majorHAnsi"/>
                 <w:noProof/>
                 <w:webHidden/>
               </w:rPr>
@@ -387,7 +382,6 @@
             </w:r>
             <w:r>
               <w:rPr>
-                <w:rFonts w:asciiTheme="majorHAnsi" w:hAnsiTheme="majorHAnsi"/>
                 <w:noProof/>
                 <w:webHidden/>
               </w:rPr>
@@ -402,14 +396,15 @@
               <w:tab w:val="right" w:leader="dot" w:pos="9056"/>
             </w:tabs>
             <w:rPr>
-              <w:rFonts w:asciiTheme="majorHAnsi" w:eastAsiaTheme="minorEastAsia" w:hAnsiTheme="majorHAnsi" w:cstheme="minorBidi"/>
+              <w:rFonts w:eastAsiaTheme="minorEastAsia" w:cstheme="minorBidi"/>
               <w:smallCaps w:val="0"/>
               <w:noProof/>
-              <w:sz w:val="24"/>
-              <w:szCs w:val="24"/>
+              <w:sz w:val="22"/>
+              <w:szCs w:val="22"/>
+              <w:lang w:eastAsia="de-CH"/>
             </w:rPr>
           </w:pPr>
-          <w:hyperlink w:anchor="_Toc36918181" w:history="1">
+          <w:hyperlink w:anchor="_Toc38570701" w:history="1">
             <w:r>
               <w:rPr>
                 <w:rStyle w:val="Hyperlink"/>
@@ -420,7 +415,6 @@
             </w:r>
             <w:r>
               <w:rPr>
-                <w:rFonts w:asciiTheme="majorHAnsi" w:hAnsiTheme="majorHAnsi"/>
                 <w:noProof/>
                 <w:webHidden/>
               </w:rPr>
@@ -428,7 +422,6 @@
             </w:r>
             <w:r>
               <w:rPr>
-                <w:rFonts w:asciiTheme="majorHAnsi" w:hAnsiTheme="majorHAnsi"/>
                 <w:noProof/>
                 <w:webHidden/>
               </w:rPr>
@@ -436,22 +429,19 @@
             </w:r>
             <w:r>
               <w:rPr>
-                <w:rFonts w:asciiTheme="majorHAnsi" w:hAnsiTheme="majorHAnsi"/>
                 <w:noProof/>
                 <w:webHidden/>
               </w:rPr>
-              <w:instrText xml:space="preserve"> PAGEREF _Toc36918181 \h </w:instrText>
-            </w:r>
-            <w:r>
-              <w:rPr>
-                <w:rFonts w:asciiTheme="majorHAnsi" w:hAnsiTheme="majorHAnsi"/>
+              <w:instrText xml:space="preserve"> PAGEREF _Toc38570701 \h </w:instrText>
+            </w:r>
+            <w:r>
+              <w:rPr>
                 <w:noProof/>
                 <w:webHidden/>
               </w:rPr>
             </w:r>
             <w:r>
               <w:rPr>
-                <w:rFonts w:asciiTheme="majorHAnsi" w:hAnsiTheme="majorHAnsi"/>
                 <w:noProof/>
                 <w:webHidden/>
               </w:rPr>
@@ -459,7 +449,6 @@
             </w:r>
             <w:r>
               <w:rPr>
-                <w:rFonts w:asciiTheme="majorHAnsi" w:hAnsiTheme="majorHAnsi"/>
                 <w:noProof/>
                 <w:webHidden/>
               </w:rPr>
@@ -467,7 +456,6 @@
             </w:r>
             <w:r>
               <w:rPr>
-                <w:rFonts w:asciiTheme="majorHAnsi" w:hAnsiTheme="majorHAnsi"/>
                 <w:noProof/>
                 <w:webHidden/>
               </w:rPr>
@@ -482,25 +470,25 @@
               <w:tab w:val="right" w:leader="dot" w:pos="9056"/>
             </w:tabs>
             <w:rPr>
-              <w:rFonts w:asciiTheme="majorHAnsi" w:eastAsiaTheme="minorEastAsia" w:hAnsiTheme="majorHAnsi" w:cstheme="minorBidi"/>
+              <w:rFonts w:eastAsiaTheme="minorEastAsia" w:cstheme="minorBidi"/>
               <w:smallCaps w:val="0"/>
               <w:noProof/>
-              <w:sz w:val="24"/>
-              <w:szCs w:val="24"/>
+              <w:sz w:val="22"/>
+              <w:szCs w:val="22"/>
+              <w:lang w:eastAsia="de-CH"/>
             </w:rPr>
           </w:pPr>
-          <w:hyperlink w:anchor="_Toc36918182" w:history="1">
+          <w:hyperlink w:anchor="_Toc38570702" w:history="1">
             <w:r>
               <w:rPr>
                 <w:rStyle w:val="Hyperlink"/>
                 <w:rFonts w:asciiTheme="majorHAnsi" w:hAnsiTheme="majorHAnsi"/>
                 <w:noProof/>
               </w:rPr>
-              <w:t>ServerMatchTest</w:t>
-            </w:r>
-            <w:r>
-              <w:rPr>
-                <w:rFonts w:asciiTheme="majorHAnsi" w:hAnsiTheme="majorHAnsi"/>
+              <w:t>ClientGameTest</w:t>
+            </w:r>
+            <w:r>
+              <w:rPr>
                 <w:noProof/>
                 <w:webHidden/>
               </w:rPr>
@@ -508,7 +496,6 @@
             </w:r>
             <w:r>
               <w:rPr>
-                <w:rFonts w:asciiTheme="majorHAnsi" w:hAnsiTheme="majorHAnsi"/>
                 <w:noProof/>
                 <w:webHidden/>
               </w:rPr>
@@ -516,22 +503,19 @@
             </w:r>
             <w:r>
               <w:rPr>
-                <w:rFonts w:asciiTheme="majorHAnsi" w:hAnsiTheme="majorHAnsi"/>
                 <w:noProof/>
                 <w:webHidden/>
               </w:rPr>
-              <w:instrText xml:space="preserve"> PAGEREF _Toc36918182 \h </w:instrText>
-            </w:r>
-            <w:r>
-              <w:rPr>
-                <w:rFonts w:asciiTheme="majorHAnsi" w:hAnsiTheme="majorHAnsi"/>
+              <w:instrText xml:space="preserve"> PAGEREF _Toc38570702 \h </w:instrText>
+            </w:r>
+            <w:r>
+              <w:rPr>
                 <w:noProof/>
                 <w:webHidden/>
               </w:rPr>
             </w:r>
             <w:r>
               <w:rPr>
-                <w:rFonts w:asciiTheme="majorHAnsi" w:hAnsiTheme="majorHAnsi"/>
                 <w:noProof/>
                 <w:webHidden/>
               </w:rPr>
@@ -539,7 +523,6 @@
             </w:r>
             <w:r>
               <w:rPr>
-                <w:rFonts w:asciiTheme="majorHAnsi" w:hAnsiTheme="majorHAnsi"/>
                 <w:noProof/>
                 <w:webHidden/>
               </w:rPr>
@@ -547,7 +530,6 @@
             </w:r>
             <w:r>
               <w:rPr>
-                <w:rFonts w:asciiTheme="majorHAnsi" w:hAnsiTheme="majorHAnsi"/>
                 <w:noProof/>
                 <w:webHidden/>
               </w:rPr>
@@ -562,25 +544,25 @@
               <w:tab w:val="right" w:leader="dot" w:pos="9056"/>
             </w:tabs>
             <w:rPr>
-              <w:rFonts w:asciiTheme="majorHAnsi" w:eastAsiaTheme="minorEastAsia" w:hAnsiTheme="majorHAnsi" w:cstheme="minorBidi"/>
+              <w:rFonts w:eastAsiaTheme="minorEastAsia" w:cstheme="minorBidi"/>
               <w:smallCaps w:val="0"/>
               <w:noProof/>
-              <w:sz w:val="24"/>
-              <w:szCs w:val="24"/>
+              <w:sz w:val="22"/>
+              <w:szCs w:val="22"/>
+              <w:lang w:eastAsia="de-CH"/>
             </w:rPr>
           </w:pPr>
-          <w:hyperlink w:anchor="_Toc36918183" w:history="1">
+          <w:hyperlink w:anchor="_Toc38570703" w:history="1">
             <w:r>
               <w:rPr>
                 <w:rStyle w:val="Hyperlink"/>
                 <w:rFonts w:asciiTheme="majorHAnsi" w:hAnsiTheme="majorHAnsi"/>
                 <w:noProof/>
               </w:rPr>
-              <w:t>PlayerTest</w:t>
-            </w:r>
-            <w:r>
-              <w:rPr>
-                <w:rFonts w:asciiTheme="majorHAnsi" w:hAnsiTheme="majorHAnsi"/>
+              <w:t>LobbyTest</w:t>
+            </w:r>
+            <w:r>
+              <w:rPr>
                 <w:noProof/>
                 <w:webHidden/>
               </w:rPr>
@@ -588,7 +570,6 @@
             </w:r>
             <w:r>
               <w:rPr>
-                <w:rFonts w:asciiTheme="majorHAnsi" w:hAnsiTheme="majorHAnsi"/>
                 <w:noProof/>
                 <w:webHidden/>
               </w:rPr>
@@ -596,22 +577,19 @@
             </w:r>
             <w:r>
               <w:rPr>
-                <w:rFonts w:asciiTheme="majorHAnsi" w:hAnsiTheme="majorHAnsi"/>
                 <w:noProof/>
                 <w:webHidden/>
               </w:rPr>
-              <w:instrText xml:space="preserve"> PAGEREF _Toc36918183 \h </w:instrText>
-            </w:r>
-            <w:r>
-              <w:rPr>
-                <w:rFonts w:asciiTheme="majorHAnsi" w:hAnsiTheme="majorHAnsi"/>
+              <w:instrText xml:space="preserve"> PAGEREF _Toc38570703 \h </w:instrText>
+            </w:r>
+            <w:r>
+              <w:rPr>
                 <w:noProof/>
                 <w:webHidden/>
               </w:rPr>
             </w:r>
             <w:r>
               <w:rPr>
-                <w:rFonts w:asciiTheme="majorHAnsi" w:hAnsiTheme="majorHAnsi"/>
                 <w:noProof/>
                 <w:webHidden/>
               </w:rPr>
@@ -619,7 +597,6 @@
             </w:r>
             <w:r>
               <w:rPr>
-                <w:rFonts w:asciiTheme="majorHAnsi" w:hAnsiTheme="majorHAnsi"/>
                 <w:noProof/>
                 <w:webHidden/>
               </w:rPr>
@@ -627,87 +604,6 @@
             </w:r>
             <w:r>
               <w:rPr>
-                <w:rFonts w:asciiTheme="majorHAnsi" w:hAnsiTheme="majorHAnsi"/>
-                <w:noProof/>
-                <w:webHidden/>
-              </w:rPr>
-              <w:fldChar w:fldCharType="end"/>
-            </w:r>
-          </w:hyperlink>
-        </w:p>
-        <w:p>
-          <w:pPr>
-            <w:pStyle w:val="Verzeichnis2"/>
-            <w:tabs>
-              <w:tab w:val="right" w:leader="dot" w:pos="9056"/>
-            </w:tabs>
-            <w:rPr>
-              <w:rFonts w:asciiTheme="majorHAnsi" w:eastAsiaTheme="minorEastAsia" w:hAnsiTheme="majorHAnsi" w:cstheme="minorBidi"/>
-              <w:smallCaps w:val="0"/>
-              <w:noProof/>
-              <w:sz w:val="24"/>
-              <w:szCs w:val="24"/>
-            </w:rPr>
-          </w:pPr>
-          <w:hyperlink w:anchor="_Toc36918184" w:history="1">
-            <w:r>
-              <w:rPr>
-                <w:rStyle w:val="Hyperlink"/>
-                <w:rFonts w:asciiTheme="majorHAnsi" w:hAnsiTheme="majorHAnsi"/>
-                <w:noProof/>
-              </w:rPr>
-              <w:t>LobbyTest</w:t>
-            </w:r>
-            <w:r>
-              <w:rPr>
-                <w:rFonts w:asciiTheme="majorHAnsi" w:hAnsiTheme="majorHAnsi"/>
-                <w:noProof/>
-                <w:webHidden/>
-              </w:rPr>
-              <w:tab/>
-            </w:r>
-            <w:r>
-              <w:rPr>
-                <w:rFonts w:asciiTheme="majorHAnsi" w:hAnsiTheme="majorHAnsi"/>
-                <w:noProof/>
-                <w:webHidden/>
-              </w:rPr>
-              <w:fldChar w:fldCharType="begin"/>
-            </w:r>
-            <w:r>
-              <w:rPr>
-                <w:rFonts w:asciiTheme="majorHAnsi" w:hAnsiTheme="majorHAnsi"/>
-                <w:noProof/>
-                <w:webHidden/>
-              </w:rPr>
-              <w:instrText xml:space="preserve"> PAGEREF _Toc36918184 \h </w:instrText>
-            </w:r>
-            <w:r>
-              <w:rPr>
-                <w:rFonts w:asciiTheme="majorHAnsi" w:hAnsiTheme="majorHAnsi"/>
-                <w:noProof/>
-                <w:webHidden/>
-              </w:rPr>
-            </w:r>
-            <w:r>
-              <w:rPr>
-                <w:rFonts w:asciiTheme="majorHAnsi" w:hAnsiTheme="majorHAnsi"/>
-                <w:noProof/>
-                <w:webHidden/>
-              </w:rPr>
-              <w:fldChar w:fldCharType="separate"/>
-            </w:r>
-            <w:r>
-              <w:rPr>
-                <w:rFonts w:asciiTheme="majorHAnsi" w:hAnsiTheme="majorHAnsi"/>
-                <w:noProof/>
-                <w:webHidden/>
-              </w:rPr>
-              <w:t>- 2 -</w:t>
-            </w:r>
-            <w:r>
-              <w:rPr>
-                <w:rFonts w:asciiTheme="majorHAnsi" w:hAnsiTheme="majorHAnsi"/>
                 <w:noProof/>
                 <w:webHidden/>
               </w:rPr>
@@ -722,16 +618,17 @@
               <w:tab w:val="right" w:leader="dot" w:pos="9056"/>
             </w:tabs>
             <w:rPr>
-              <w:rFonts w:asciiTheme="majorHAnsi" w:eastAsiaTheme="minorEastAsia" w:hAnsiTheme="majorHAnsi" w:cstheme="minorBidi"/>
+              <w:rFonts w:eastAsiaTheme="minorEastAsia" w:cstheme="minorBidi"/>
               <w:b w:val="0"/>
               <w:bCs w:val="0"/>
               <w:caps w:val="0"/>
               <w:noProof/>
-              <w:sz w:val="24"/>
-              <w:szCs w:val="24"/>
+              <w:sz w:val="22"/>
+              <w:szCs w:val="22"/>
+              <w:lang w:eastAsia="de-CH"/>
             </w:rPr>
           </w:pPr>
-          <w:hyperlink w:anchor="_Toc36918185" w:history="1">
+          <w:hyperlink w:anchor="_Toc38570704" w:history="1">
             <w:r>
               <w:rPr>
                 <w:rStyle w:val="Hyperlink"/>
@@ -742,7 +639,6 @@
             </w:r>
             <w:r>
               <w:rPr>
-                <w:rFonts w:asciiTheme="majorHAnsi" w:hAnsiTheme="majorHAnsi"/>
                 <w:noProof/>
                 <w:webHidden/>
               </w:rPr>
@@ -750,7 +646,6 @@
             </w:r>
             <w:r>
               <w:rPr>
-                <w:rFonts w:asciiTheme="majorHAnsi" w:hAnsiTheme="majorHAnsi"/>
                 <w:noProof/>
                 <w:webHidden/>
               </w:rPr>
@@ -758,22 +653,19 @@
             </w:r>
             <w:r>
               <w:rPr>
-                <w:rFonts w:asciiTheme="majorHAnsi" w:hAnsiTheme="majorHAnsi"/>
                 <w:noProof/>
                 <w:webHidden/>
               </w:rPr>
-              <w:instrText xml:space="preserve"> PAGEREF _Toc36918185 \h </w:instrText>
-            </w:r>
-            <w:r>
-              <w:rPr>
-                <w:rFonts w:asciiTheme="majorHAnsi" w:hAnsiTheme="majorHAnsi"/>
+              <w:instrText xml:space="preserve"> PAGEREF _Toc38570704 \h </w:instrText>
+            </w:r>
+            <w:r>
+              <w:rPr>
                 <w:noProof/>
                 <w:webHidden/>
               </w:rPr>
             </w:r>
             <w:r>
               <w:rPr>
-                <w:rFonts w:asciiTheme="majorHAnsi" w:hAnsiTheme="majorHAnsi"/>
                 <w:noProof/>
                 <w:webHidden/>
               </w:rPr>
@@ -781,7 +673,6 @@
             </w:r>
             <w:r>
               <w:rPr>
-                <w:rFonts w:asciiTheme="majorHAnsi" w:hAnsiTheme="majorHAnsi"/>
                 <w:noProof/>
                 <w:webHidden/>
               </w:rPr>
@@ -789,7 +680,6 @@
             </w:r>
             <w:r>
               <w:rPr>
-                <w:rFonts w:asciiTheme="majorHAnsi" w:hAnsiTheme="majorHAnsi"/>
                 <w:noProof/>
                 <w:webHidden/>
               </w:rPr>
@@ -804,16 +694,17 @@
               <w:tab w:val="right" w:leader="dot" w:pos="9056"/>
             </w:tabs>
             <w:rPr>
-              <w:rFonts w:asciiTheme="majorHAnsi" w:eastAsiaTheme="minorEastAsia" w:hAnsiTheme="majorHAnsi" w:cstheme="minorBidi"/>
+              <w:rFonts w:eastAsiaTheme="minorEastAsia" w:cstheme="minorBidi"/>
               <w:b w:val="0"/>
               <w:bCs w:val="0"/>
               <w:caps w:val="0"/>
               <w:noProof/>
-              <w:sz w:val="24"/>
-              <w:szCs w:val="24"/>
+              <w:sz w:val="22"/>
+              <w:szCs w:val="22"/>
+              <w:lang w:eastAsia="de-CH"/>
             </w:rPr>
           </w:pPr>
-          <w:hyperlink w:anchor="_Toc36918186" w:history="1">
+          <w:hyperlink w:anchor="_Toc38570705" w:history="1">
             <w:r>
               <w:rPr>
                 <w:rStyle w:val="Hyperlink"/>
@@ -824,7 +715,6 @@
             </w:r>
             <w:r>
               <w:rPr>
-                <w:rFonts w:asciiTheme="majorHAnsi" w:hAnsiTheme="majorHAnsi"/>
                 <w:noProof/>
                 <w:webHidden/>
               </w:rPr>
@@ -832,7 +722,6 @@
             </w:r>
             <w:r>
               <w:rPr>
-                <w:rFonts w:asciiTheme="majorHAnsi" w:hAnsiTheme="majorHAnsi"/>
                 <w:noProof/>
                 <w:webHidden/>
               </w:rPr>
@@ -840,22 +729,19 @@
             </w:r>
             <w:r>
               <w:rPr>
-                <w:rFonts w:asciiTheme="majorHAnsi" w:hAnsiTheme="majorHAnsi"/>
                 <w:noProof/>
                 <w:webHidden/>
               </w:rPr>
-              <w:instrText xml:space="preserve"> PAGEREF _Toc36918186 \h </w:instrText>
-            </w:r>
-            <w:r>
-              <w:rPr>
-                <w:rFonts w:asciiTheme="majorHAnsi" w:hAnsiTheme="majorHAnsi"/>
+              <w:instrText xml:space="preserve"> PAGEREF _Toc38570705 \h </w:instrText>
+            </w:r>
+            <w:r>
+              <w:rPr>
                 <w:noProof/>
                 <w:webHidden/>
               </w:rPr>
             </w:r>
             <w:r>
               <w:rPr>
-                <w:rFonts w:asciiTheme="majorHAnsi" w:hAnsiTheme="majorHAnsi"/>
                 <w:noProof/>
                 <w:webHidden/>
               </w:rPr>
@@ -863,7 +749,6 @@
             </w:r>
             <w:r>
               <w:rPr>
-                <w:rFonts w:asciiTheme="majorHAnsi" w:hAnsiTheme="majorHAnsi"/>
                 <w:noProof/>
                 <w:webHidden/>
               </w:rPr>
@@ -871,7 +756,6 @@
             </w:r>
             <w:r>
               <w:rPr>
-                <w:rFonts w:asciiTheme="majorHAnsi" w:hAnsiTheme="majorHAnsi"/>
                 <w:noProof/>
                 <w:webHidden/>
               </w:rPr>
@@ -886,16 +770,17 @@
               <w:tab w:val="right" w:leader="dot" w:pos="9056"/>
             </w:tabs>
             <w:rPr>
-              <w:rFonts w:asciiTheme="majorHAnsi" w:eastAsiaTheme="minorEastAsia" w:hAnsiTheme="majorHAnsi" w:cstheme="minorBidi"/>
+              <w:rFonts w:eastAsiaTheme="minorEastAsia" w:cstheme="minorBidi"/>
               <w:b w:val="0"/>
               <w:bCs w:val="0"/>
               <w:caps w:val="0"/>
               <w:noProof/>
-              <w:sz w:val="24"/>
-              <w:szCs w:val="24"/>
+              <w:sz w:val="22"/>
+              <w:szCs w:val="22"/>
+              <w:lang w:eastAsia="de-CH"/>
             </w:rPr>
           </w:pPr>
-          <w:hyperlink w:anchor="_Toc36918187" w:history="1">
+          <w:hyperlink w:anchor="_Toc38570706" w:history="1">
             <w:r>
               <w:rPr>
                 <w:rStyle w:val="Hyperlink"/>
@@ -907,7 +792,6 @@
             </w:r>
             <w:r>
               <w:rPr>
-                <w:rFonts w:asciiTheme="majorHAnsi" w:hAnsiTheme="majorHAnsi"/>
                 <w:noProof/>
                 <w:webHidden/>
               </w:rPr>
@@ -915,7 +799,6 @@
             </w:r>
             <w:r>
               <w:rPr>
-                <w:rFonts w:asciiTheme="majorHAnsi" w:hAnsiTheme="majorHAnsi"/>
                 <w:noProof/>
                 <w:webHidden/>
               </w:rPr>
@@ -923,22 +806,19 @@
             </w:r>
             <w:r>
               <w:rPr>
-                <w:rFonts w:asciiTheme="majorHAnsi" w:hAnsiTheme="majorHAnsi"/>
                 <w:noProof/>
                 <w:webHidden/>
               </w:rPr>
-              <w:instrText xml:space="preserve"> PAGEREF _Toc36918187 \h </w:instrText>
-            </w:r>
-            <w:r>
-              <w:rPr>
-                <w:rFonts w:asciiTheme="majorHAnsi" w:hAnsiTheme="majorHAnsi"/>
+              <w:instrText xml:space="preserve"> PAGEREF _Toc38570706 \h </w:instrText>
+            </w:r>
+            <w:r>
+              <w:rPr>
                 <w:noProof/>
                 <w:webHidden/>
               </w:rPr>
             </w:r>
             <w:r>
               <w:rPr>
-                <w:rFonts w:asciiTheme="majorHAnsi" w:hAnsiTheme="majorHAnsi"/>
                 <w:noProof/>
                 <w:webHidden/>
               </w:rPr>
@@ -946,7 +826,6 @@
             </w:r>
             <w:r>
               <w:rPr>
-                <w:rFonts w:asciiTheme="majorHAnsi" w:hAnsiTheme="majorHAnsi"/>
                 <w:noProof/>
                 <w:webHidden/>
               </w:rPr>
@@ -954,7 +833,6 @@
             </w:r>
             <w:r>
               <w:rPr>
-                <w:rFonts w:asciiTheme="majorHAnsi" w:hAnsiTheme="majorHAnsi"/>
                 <w:noProof/>
                 <w:webHidden/>
               </w:rPr>
@@ -995,32 +873,17 @@
     </w:p>
     <w:p>
       <w:pPr>
-        <w:spacing w:line="276" w:lineRule="auto"/>
+        <w:pStyle w:val="berschrift1"/>
         <w:rPr>
           <w:rFonts w:asciiTheme="majorHAnsi" w:hAnsiTheme="majorHAnsi"/>
         </w:rPr>
       </w:pPr>
-    </w:p>
-    <w:p>
-      <w:pPr>
-        <w:spacing w:line="276" w:lineRule="auto"/>
-        <w:rPr>
-          <w:rFonts w:asciiTheme="majorHAnsi" w:hAnsiTheme="majorHAnsi"/>
-        </w:rPr>
-      </w:pPr>
-    </w:p>
-    <w:p>
-      <w:pPr>
-        <w:pStyle w:val="berschrift1"/>
-        <w:rPr>
-          <w:rFonts w:asciiTheme="majorHAnsi" w:hAnsiTheme="majorHAnsi"/>
-        </w:rPr>
-      </w:pPr>
-      <w:bookmarkStart w:id="0" w:name="_Toc36918180"/>
-      <w:r>
-        <w:rPr>
-          <w:rFonts w:asciiTheme="majorHAnsi" w:hAnsiTheme="majorHAnsi"/>
-        </w:rPr>
+      <w:bookmarkStart w:id="0" w:name="_Toc38570700"/>
+      <w:r>
+        <w:rPr>
+          <w:rFonts w:asciiTheme="majorHAnsi" w:hAnsiTheme="majorHAnsi"/>
+        </w:rPr>
+        <w:lastRenderedPageBreak/>
         <w:t>Zuverlässigkeit</w:t>
       </w:r>
       <w:bookmarkEnd w:id="0"/>
@@ -1036,43 +899,31 @@
         <w:rPr>
           <w:rFonts w:asciiTheme="majorHAnsi" w:hAnsiTheme="majorHAnsi"/>
         </w:rPr>
-        <w:t xml:space="preserve">Mit der Zuverlässigkeit als Qualitätsmerkmal wollen wir sicherstellen, dass das Spiel nicht abstürzt. Es liegt uns am Herzen, dass die Spiele das Spiel in voller Länge und möglichst ohne Unterbrechungen erleben können. Ähnlich wie bei der Effizienz sind die meisten Klassen in allen Packages betroffen. Wir erhoffen uns eine </w:t>
-      </w:r>
-      <w:proofErr w:type="spellStart"/>
-      <w:r>
-        <w:rPr>
-          <w:rFonts w:asciiTheme="majorHAnsi" w:hAnsiTheme="majorHAnsi"/>
-        </w:rPr>
-        <w:t>Coverage</w:t>
-      </w:r>
-      <w:proofErr w:type="spellEnd"/>
-      <w:r>
-        <w:rPr>
-          <w:rFonts w:asciiTheme="majorHAnsi" w:hAnsiTheme="majorHAnsi"/>
-        </w:rPr>
-        <w:t xml:space="preserve"> von 80% und setzten dafür Unit-Tests ein. </w:t>
-      </w:r>
-    </w:p>
-    <w:p>
-      <w:pPr>
-        <w:spacing w:line="276" w:lineRule="auto"/>
-        <w:rPr>
-          <w:rFonts w:asciiTheme="majorHAnsi" w:hAnsiTheme="majorHAnsi"/>
-          <w:i/>
-          <w:iCs/>
-          <w:sz w:val="22"/>
-          <w:szCs w:val="22"/>
-        </w:rPr>
-      </w:pPr>
-      <w:r>
-        <w:rPr>
-          <w:rFonts w:asciiTheme="majorHAnsi" w:hAnsiTheme="majorHAnsi"/>
-          <w:i/>
-          <w:iCs/>
-          <w:sz w:val="22"/>
-          <w:szCs w:val="22"/>
-        </w:rPr>
-        <w:t>----Disclaimer--- Die Testklassen werden erst für den nächsten Meilenstein erstellt und dienen jetzt nur als Bauplan, wie sie aussehen könnten.</w:t>
+        <w:t>Mit der Zuverlässigkeit als Qualitätsmerkmal wollen wir sicherstellen, dass das Spiel nicht abstürzt. Es liegt uns am Herzen, dass die Spiele</w:t>
+      </w:r>
+      <w:r>
+        <w:rPr>
+          <w:rFonts w:asciiTheme="majorHAnsi" w:hAnsiTheme="majorHAnsi"/>
+        </w:rPr>
+        <w:t>r</w:t>
+      </w:r>
+      <w:r>
+        <w:rPr>
+          <w:rFonts w:asciiTheme="majorHAnsi" w:hAnsiTheme="majorHAnsi"/>
+        </w:rPr>
+        <w:t xml:space="preserve"> das Spiel in voller Länge und möglichst ohne Unterbrechungen erleben können. </w:t>
+      </w:r>
+      <w:r>
+        <w:rPr>
+          <w:rFonts w:asciiTheme="majorHAnsi" w:hAnsiTheme="majorHAnsi"/>
+        </w:rPr>
+        <w:t>Bei diesem Qualitätsmerkmal sind viele Klassen in mehreren Packages betroffen.</w:t>
+      </w:r>
+      <w:r>
+        <w:rPr>
+          <w:rFonts w:asciiTheme="majorHAnsi" w:hAnsiTheme="majorHAnsi"/>
+        </w:rPr>
+        <w:t xml:space="preserve"> Wir erhoffen uns eine Coverage von 80% und setzen dafür Unit-Tests ein. </w:t>
       </w:r>
     </w:p>
     <w:p>
@@ -1090,7 +941,7 @@
           <w:rFonts w:asciiTheme="majorHAnsi" w:hAnsiTheme="majorHAnsi"/>
         </w:rPr>
       </w:pPr>
-      <w:bookmarkStart w:id="1" w:name="_Toc36918181"/>
+      <w:bookmarkStart w:id="1" w:name="_Toc38570701"/>
       <w:proofErr w:type="spellStart"/>
       <w:r>
         <w:rPr>
@@ -1126,14 +977,171 @@
         <w:rPr>
           <w:rFonts w:asciiTheme="majorHAnsi" w:hAnsiTheme="majorHAnsi"/>
         </w:rPr>
-        <w:t xml:space="preserve"> Klasse ist zuständig für die Organisierung der eingeloggten Clients und die Administration ihrer Punkte und Karten. Ebenfalls sorgt sie dafür, dass nach jeder Runde aktualisiert wird, welches Deck zu welchem Spieler gehört. Ebenfalls weiss die Klasse darüber Bescheid, ob ein Spieler noch im Spiel eingeloggt ist oder er diesen bereits verlassen hat. In den Tests wird getestet, ob ein Spieler eine Karte austeilen kann, die er gar nicht auf sein Deck hat.</w:t>
+        <w:t xml:space="preserve"> Klasse </w:t>
+      </w:r>
+      <w:r>
+        <w:rPr>
+          <w:rFonts w:asciiTheme="majorHAnsi" w:hAnsiTheme="majorHAnsi"/>
+        </w:rPr>
+        <w:t xml:space="preserve">verwaltet die Spiellogik auf der Serverseite. Sie ist </w:t>
+      </w:r>
+      <w:r>
+        <w:rPr>
+          <w:rFonts w:asciiTheme="majorHAnsi" w:hAnsiTheme="majorHAnsi"/>
+        </w:rPr>
+        <w:t xml:space="preserve">zuständig für die Organisierung der eingeloggten Clients und die Administration ihrer Punkte und Karten. Ebenfalls sorgt sie dafür, dass </w:t>
+      </w:r>
+      <w:r>
+        <w:rPr>
+          <w:rFonts w:asciiTheme="majorHAnsi" w:hAnsiTheme="majorHAnsi"/>
+        </w:rPr>
+        <w:t xml:space="preserve">die Karten der Spieler </w:t>
+      </w:r>
+      <w:r>
+        <w:rPr>
+          <w:rFonts w:asciiTheme="majorHAnsi" w:hAnsiTheme="majorHAnsi"/>
+        </w:rPr>
+        <w:t>nach jeder Runde</w:t>
+      </w:r>
+      <w:r>
+        <w:rPr>
+          <w:rFonts w:asciiTheme="majorHAnsi" w:hAnsiTheme="majorHAnsi"/>
+        </w:rPr>
+        <w:t xml:space="preserve"> zurückgesetzt werden</w:t>
+      </w:r>
+      <w:r>
+        <w:rPr>
+          <w:rFonts w:asciiTheme="majorHAnsi" w:hAnsiTheme="majorHAnsi"/>
+        </w:rPr>
+        <w:t>. Ebenfalls weiss die Klasse Bescheid</w:t>
+      </w:r>
+      <w:r>
+        <w:rPr>
+          <w:rFonts w:asciiTheme="majorHAnsi" w:hAnsiTheme="majorHAnsi"/>
+        </w:rPr>
+        <w:t xml:space="preserve"> </w:t>
+      </w:r>
+      <w:r>
+        <w:rPr>
+          <w:rFonts w:asciiTheme="majorHAnsi" w:hAnsiTheme="majorHAnsi"/>
+        </w:rPr>
+        <w:t>darüber</w:t>
+      </w:r>
+      <w:r>
+        <w:rPr>
+          <w:rFonts w:asciiTheme="majorHAnsi" w:hAnsiTheme="majorHAnsi"/>
+        </w:rPr>
+        <w:t xml:space="preserve">, ob ein Spieler noch </w:t>
+      </w:r>
+      <w:r>
+        <w:rPr>
+          <w:rFonts w:asciiTheme="majorHAnsi" w:hAnsiTheme="majorHAnsi"/>
+        </w:rPr>
+        <w:t>mitspielt</w:t>
+      </w:r>
+      <w:r>
+        <w:rPr>
+          <w:rFonts w:asciiTheme="majorHAnsi" w:hAnsiTheme="majorHAnsi"/>
+        </w:rPr>
+        <w:t xml:space="preserve"> oder er </w:t>
+      </w:r>
+      <w:r>
+        <w:rPr>
+          <w:rFonts w:asciiTheme="majorHAnsi" w:hAnsiTheme="majorHAnsi"/>
+        </w:rPr>
+        <w:t>aus der Runde ausgestiegen ist</w:t>
+      </w:r>
+      <w:r>
+        <w:rPr>
+          <w:rFonts w:asciiTheme="majorHAnsi" w:hAnsiTheme="majorHAnsi"/>
+        </w:rPr>
+        <w:t xml:space="preserve">. </w:t>
+      </w:r>
+      <w:r>
+        <w:rPr>
+          <w:rFonts w:asciiTheme="majorHAnsi" w:hAnsiTheme="majorHAnsi"/>
+        </w:rPr>
+        <w:t xml:space="preserve">Im Test wird geprüft, ob die Deckgrösse korrekt berechnet wird, ob die </w:t>
+      </w:r>
+      <w:proofErr w:type="spellStart"/>
+      <w:r>
+        <w:rPr>
+          <w:rFonts w:asciiTheme="majorHAnsi" w:hAnsiTheme="majorHAnsi"/>
+        </w:rPr>
+        <w:t>Coins</w:t>
+      </w:r>
+      <w:proofErr w:type="spellEnd"/>
+      <w:r>
+        <w:rPr>
+          <w:rFonts w:asciiTheme="majorHAnsi" w:hAnsiTheme="majorHAnsi"/>
+        </w:rPr>
+        <w:t xml:space="preserve"> aller Spieler korrekt ausgegeben werden, ob die Player richtig erstellt wurden und ob die </w:t>
+      </w:r>
+      <w:proofErr w:type="spellStart"/>
+      <w:r>
+        <w:rPr>
+          <w:rFonts w:asciiTheme="majorHAnsi" w:hAnsiTheme="majorHAnsi"/>
+        </w:rPr>
+        <w:t>Coins</w:t>
+      </w:r>
+      <w:proofErr w:type="spellEnd"/>
+      <w:r>
+        <w:rPr>
+          <w:rFonts w:asciiTheme="majorHAnsi" w:hAnsiTheme="majorHAnsi"/>
+        </w:rPr>
+        <w:t xml:space="preserve"> und Points im </w:t>
+      </w:r>
+      <w:proofErr w:type="spellStart"/>
+      <w:r>
+        <w:rPr>
+          <w:rFonts w:asciiTheme="majorHAnsi" w:hAnsiTheme="majorHAnsi"/>
+        </w:rPr>
+        <w:t>ServerGame</w:t>
+      </w:r>
+      <w:proofErr w:type="spellEnd"/>
+      <w:r>
+        <w:rPr>
+          <w:rFonts w:asciiTheme="majorHAnsi" w:hAnsiTheme="majorHAnsi"/>
+        </w:rPr>
+        <w:t xml:space="preserve"> identisch sind zu den </w:t>
+      </w:r>
+      <w:proofErr w:type="spellStart"/>
+      <w:r>
+        <w:rPr>
+          <w:rFonts w:asciiTheme="majorHAnsi" w:hAnsiTheme="majorHAnsi"/>
+        </w:rPr>
+        <w:t>Coins</w:t>
+      </w:r>
+      <w:proofErr w:type="spellEnd"/>
+      <w:r>
+        <w:rPr>
+          <w:rFonts w:asciiTheme="majorHAnsi" w:hAnsiTheme="majorHAnsi"/>
+        </w:rPr>
+        <w:t xml:space="preserve"> und Points im </w:t>
+      </w:r>
+      <w:proofErr w:type="spellStart"/>
+      <w:r>
+        <w:rPr>
+          <w:rFonts w:asciiTheme="majorHAnsi" w:hAnsiTheme="majorHAnsi"/>
+        </w:rPr>
+        <w:t>ClientGame</w:t>
+      </w:r>
+      <w:proofErr w:type="spellEnd"/>
+      <w:r>
+        <w:rPr>
+          <w:rFonts w:asciiTheme="majorHAnsi" w:hAnsiTheme="majorHAnsi"/>
+        </w:rPr>
+        <w:t>.</w:t>
       </w:r>
     </w:p>
     <w:p>
       <w:pPr>
         <w:spacing w:line="276" w:lineRule="auto"/>
         <w:rPr>
-          <w:rFonts w:asciiTheme="majorHAnsi" w:hAnsiTheme="majorHAnsi"/>
+          <w:rFonts w:asciiTheme="majorHAnsi" w:eastAsiaTheme="majorEastAsia" w:hAnsiTheme="majorHAnsi" w:cstheme="majorBidi"/>
+          <w:color w:val="1F3864" w:themeColor="accent1" w:themeShade="80"/>
+          <w:sz w:val="28"/>
+          <w:szCs w:val="26"/>
         </w:rPr>
       </w:pPr>
     </w:p>
@@ -1144,13 +1152,13 @@
           <w:rFonts w:asciiTheme="majorHAnsi" w:hAnsiTheme="majorHAnsi"/>
         </w:rPr>
       </w:pPr>
-      <w:bookmarkStart w:id="2" w:name="_Toc36918182"/>
+      <w:bookmarkStart w:id="2" w:name="_Toc38570702"/>
       <w:proofErr w:type="spellStart"/>
       <w:r>
         <w:rPr>
           <w:rFonts w:asciiTheme="majorHAnsi" w:hAnsiTheme="majorHAnsi"/>
         </w:rPr>
-        <w:t>ServerMatchTest</w:t>
+        <w:t>ClientGameTest</w:t>
       </w:r>
       <w:bookmarkEnd w:id="2"/>
       <w:proofErr w:type="spellEnd"/>
@@ -1166,41 +1174,101 @@
         <w:rPr>
           <w:rFonts w:asciiTheme="majorHAnsi" w:hAnsiTheme="majorHAnsi"/>
         </w:rPr>
-        <w:t>Die</w:t>
-      </w:r>
-      <w:r>
-        <w:rPr>
-          <w:rFonts w:asciiTheme="majorHAnsi" w:hAnsiTheme="majorHAnsi"/>
-        </w:rPr>
-        <w:t xml:space="preserve"> Klasse </w:t>
+        <w:t xml:space="preserve">Die </w:t>
       </w:r>
       <w:proofErr w:type="spellStart"/>
       <w:r>
         <w:rPr>
           <w:rFonts w:asciiTheme="majorHAnsi" w:hAnsiTheme="majorHAnsi"/>
         </w:rPr>
-        <w:t>ServerMatch</w:t>
+        <w:t>ClientGame</w:t>
       </w:r>
       <w:proofErr w:type="spellEnd"/>
       <w:r>
         <w:rPr>
           <w:rFonts w:asciiTheme="majorHAnsi" w:hAnsiTheme="majorHAnsi"/>
         </w:rPr>
-        <w:t xml:space="preserve"> ist dazu da die Runde bei dem nächsten Spieler einzuleiten. Dabei behält sie die Reihenfolge im Blick und nimmt die Informationen über den Spieler aus der </w:t>
+        <w:t xml:space="preserve"> Klasse</w:t>
+      </w:r>
+      <w:r>
+        <w:rPr>
+          <w:rFonts w:asciiTheme="majorHAnsi" w:hAnsiTheme="majorHAnsi"/>
+        </w:rPr>
+        <w:t xml:space="preserve"> ist clientseitig für die Durchführung des Spiels zuständig. Sie nimmt die Spielzüge des Spielers entgegen und unternimmt dann die korrekten Schritte. Dazu gehört, dass die Benutzereingaben zuerst daraufhin überprüft werden, ob sie überhaupt möglich </w:t>
+      </w:r>
+      <w:r>
+        <w:rPr>
+          <w:rFonts w:asciiTheme="majorHAnsi" w:hAnsiTheme="majorHAnsi"/>
+        </w:rPr>
+        <w:t xml:space="preserve">sind und Sinn ergeben. Unmögliche Aktionen werden gar nicht erst an den Server übertragen. Ausserdem enthält die Klasse Methoden, die vom Server her aufgerufen werden, um dem </w:t>
       </w:r>
       <w:proofErr w:type="spellStart"/>
       <w:r>
         <w:rPr>
           <w:rFonts w:asciiTheme="majorHAnsi" w:hAnsiTheme="majorHAnsi"/>
         </w:rPr>
-        <w:t>ServerGame</w:t>
+        <w:t>ClientGame</w:t>
       </w:r>
       <w:proofErr w:type="spellEnd"/>
       <w:r>
         <w:rPr>
           <w:rFonts w:asciiTheme="majorHAnsi" w:hAnsiTheme="majorHAnsi"/>
         </w:rPr>
-        <w:t xml:space="preserve"> Klasse. In den Tests wird überprüft ob die Runde auch wirklich zu dem nächsten Spieler geht.</w:t>
+        <w:t xml:space="preserve"> die nächsten Schritte mitzuteilen. Das </w:t>
+      </w:r>
+      <w:proofErr w:type="spellStart"/>
+      <w:r>
+        <w:rPr>
+          <w:rFonts w:asciiTheme="majorHAnsi" w:hAnsiTheme="majorHAnsi"/>
+        </w:rPr>
+        <w:t>ClientGame</w:t>
+      </w:r>
+      <w:proofErr w:type="spellEnd"/>
+      <w:r>
+        <w:rPr>
+          <w:rFonts w:asciiTheme="majorHAnsi" w:hAnsiTheme="majorHAnsi"/>
+        </w:rPr>
+        <w:t xml:space="preserve"> führt diese Aktionen dann aus.</w:t>
+      </w:r>
+    </w:p>
+    <w:p>
+      <w:pPr>
+        <w:spacing w:line="276" w:lineRule="auto"/>
+        <w:rPr>
+          <w:rFonts w:asciiTheme="majorHAnsi" w:hAnsiTheme="majorHAnsi"/>
+        </w:rPr>
+      </w:pPr>
+      <w:r>
+        <w:rPr>
+          <w:rFonts w:asciiTheme="majorHAnsi" w:hAnsiTheme="majorHAnsi"/>
+        </w:rPr>
+        <w:t>Die Testklasse</w:t>
+      </w:r>
+      <w:r>
+        <w:rPr>
+          <w:rFonts w:asciiTheme="majorHAnsi" w:hAnsiTheme="majorHAnsi"/>
+        </w:rPr>
+        <w:t xml:space="preserve"> prüft, ob die Punkte und </w:t>
+      </w:r>
+      <w:proofErr w:type="spellStart"/>
+      <w:r>
+        <w:rPr>
+          <w:rFonts w:asciiTheme="majorHAnsi" w:hAnsiTheme="majorHAnsi"/>
+        </w:rPr>
+        <w:t>Coins</w:t>
+      </w:r>
+      <w:proofErr w:type="spellEnd"/>
+      <w:r>
+        <w:rPr>
+          <w:rFonts w:asciiTheme="majorHAnsi" w:hAnsiTheme="majorHAnsi"/>
+        </w:rPr>
+        <w:t xml:space="preserve"> richtig berechnet werden, nachdem der Spieler eine Karte gezogen hat.</w:t>
+      </w:r>
+      <w:r>
+        <w:rPr>
+          <w:rFonts w:asciiTheme="majorHAnsi" w:hAnsiTheme="majorHAnsi"/>
+        </w:rPr>
+        <w:t xml:space="preserve"> </w:t>
       </w:r>
     </w:p>
     <w:p>
@@ -1218,13 +1286,13 @@
           <w:rFonts w:asciiTheme="majorHAnsi" w:hAnsiTheme="majorHAnsi"/>
         </w:rPr>
       </w:pPr>
-      <w:bookmarkStart w:id="3" w:name="_Toc36918183"/>
+      <w:bookmarkStart w:id="3" w:name="_Toc38570703"/>
       <w:proofErr w:type="spellStart"/>
       <w:r>
         <w:rPr>
           <w:rFonts w:asciiTheme="majorHAnsi" w:hAnsiTheme="majorHAnsi"/>
         </w:rPr>
-        <w:t>PlayerTest</w:t>
+        <w:t>LobbyTest</w:t>
       </w:r>
       <w:bookmarkEnd w:id="3"/>
       <w:proofErr w:type="spellEnd"/>
@@ -1233,100 +1301,48 @@
       <w:pPr>
         <w:spacing w:line="276" w:lineRule="auto"/>
         <w:rPr>
-          <w:rFonts w:asciiTheme="majorHAnsi" w:hAnsiTheme="majorHAnsi"/>
+          <w:rFonts w:asciiTheme="majorHAnsi" w:eastAsiaTheme="majorEastAsia" w:hAnsiTheme="majorHAnsi" w:cstheme="majorBidi"/>
+          <w:color w:val="222A35" w:themeColor="text2" w:themeShade="80"/>
+          <w:sz w:val="32"/>
+          <w:szCs w:val="32"/>
+          <w:lang w:eastAsia="en-US"/>
         </w:rPr>
       </w:pPr>
       <w:r>
         <w:rPr>
           <w:rFonts w:asciiTheme="majorHAnsi" w:hAnsiTheme="majorHAnsi"/>
         </w:rPr>
-        <w:t xml:space="preserve">In der Player Klasse wird wie der Name es vermuten lässt, alle Informationen über den einzelnen Spieler gespeichert. Der Benutzername, die Anzahl der </w:t>
-      </w:r>
-      <w:proofErr w:type="spellStart"/>
-      <w:r>
-        <w:rPr>
-          <w:rFonts w:asciiTheme="majorHAnsi" w:hAnsiTheme="majorHAnsi"/>
-        </w:rPr>
-        <w:t>Coins</w:t>
-      </w:r>
-      <w:proofErr w:type="spellEnd"/>
-      <w:r>
-        <w:rPr>
-          <w:rFonts w:asciiTheme="majorHAnsi" w:hAnsiTheme="majorHAnsi"/>
-        </w:rPr>
-        <w:t xml:space="preserve"> und die Anzahl der Points, sowie welche Karten der Spieler grade auf dem Deck </w:t>
-      </w:r>
-      <w:proofErr w:type="gramStart"/>
-      <w:r>
-        <w:rPr>
-          <w:rFonts w:asciiTheme="majorHAnsi" w:hAnsiTheme="majorHAnsi"/>
-        </w:rPr>
-        <w:t>hat</w:t>
-      </w:r>
-      <w:proofErr w:type="gramEnd"/>
-      <w:r>
-        <w:rPr>
-          <w:rFonts w:asciiTheme="majorHAnsi" w:hAnsiTheme="majorHAnsi"/>
-        </w:rPr>
-        <w:t xml:space="preserve">. Ebenfalls inkrementiert sie die Anzahl der Punkte mit jeder Karte, die sie bekommt. Im Test wird überprüft, ob die </w:t>
-      </w:r>
-      <w:r>
-        <w:rPr>
-          <w:rFonts w:asciiTheme="majorHAnsi" w:hAnsiTheme="majorHAnsi"/>
-        </w:rPr>
-        <w:t>Punkte</w:t>
-      </w:r>
-      <w:r>
-        <w:rPr>
-          <w:rFonts w:asciiTheme="majorHAnsi" w:hAnsiTheme="majorHAnsi"/>
-        </w:rPr>
-        <w:t xml:space="preserve"> korrekt hochgerechnet werden.</w:t>
-      </w:r>
-    </w:p>
-    <w:p>
-      <w:pPr>
-        <w:spacing w:line="276" w:lineRule="auto"/>
-        <w:rPr>
-          <w:rFonts w:asciiTheme="majorHAnsi" w:hAnsiTheme="majorHAnsi"/>
-        </w:rPr>
-      </w:pPr>
-    </w:p>
-    <w:p>
-      <w:pPr>
-        <w:pStyle w:val="berschrift2"/>
-        <w:rPr>
-          <w:rFonts w:asciiTheme="majorHAnsi" w:hAnsiTheme="majorHAnsi"/>
-        </w:rPr>
-      </w:pPr>
-      <w:bookmarkStart w:id="4" w:name="_Toc36918184"/>
-      <w:proofErr w:type="spellStart"/>
-      <w:r>
-        <w:rPr>
-          <w:rFonts w:asciiTheme="majorHAnsi" w:hAnsiTheme="majorHAnsi"/>
-        </w:rPr>
-        <w:t>LobbyTest</w:t>
-      </w:r>
-      <w:bookmarkEnd w:id="4"/>
-      <w:proofErr w:type="spellEnd"/>
-    </w:p>
-    <w:p>
-      <w:pPr>
-        <w:spacing w:line="276" w:lineRule="auto"/>
-        <w:rPr>
-          <w:rFonts w:asciiTheme="majorHAnsi" w:hAnsiTheme="majorHAnsi"/>
-        </w:rPr>
-      </w:pPr>
-      <w:r>
-        <w:rPr>
-          <w:rFonts w:asciiTheme="majorHAnsi" w:hAnsiTheme="majorHAnsi"/>
-        </w:rPr>
         <w:t xml:space="preserve">Die Lobby Klasse ist auf der Server Seite implementiert und speichert den Namen der aktuellen Lobby, die Administration der Spieler </w:t>
       </w:r>
       <w:r>
         <w:rPr>
           <w:rFonts w:asciiTheme="majorHAnsi" w:hAnsiTheme="majorHAnsi"/>
         </w:rPr>
-        <w:t xml:space="preserve">und das dazugehörige Spiel. Ausserdem nimmt die Klasse die Clients an, die reinmöchten falls die maximale Teilnehmerzahl nicht überschritten ist und startet das </w:t>
+        <w:t>und das dazugehörige Spiel. Ausserdem nimmt die Klasse die Clients an, die reinmöchten</w:t>
+      </w:r>
+      <w:r>
+        <w:rPr>
+          <w:rFonts w:asciiTheme="majorHAnsi" w:hAnsiTheme="majorHAnsi"/>
+        </w:rPr>
+        <w:t>,</w:t>
+      </w:r>
+      <w:r>
+        <w:rPr>
+          <w:rFonts w:asciiTheme="majorHAnsi" w:hAnsiTheme="majorHAnsi"/>
+        </w:rPr>
+        <w:t xml:space="preserve"> falls die maximale Teilnehmerzahl nicht überschritten ist</w:t>
+      </w:r>
+      <w:r>
+        <w:rPr>
+          <w:rFonts w:asciiTheme="majorHAnsi" w:hAnsiTheme="majorHAnsi"/>
+        </w:rPr>
+        <w:t>,</w:t>
+      </w:r>
+      <w:r>
+        <w:rPr>
+          <w:rFonts w:asciiTheme="majorHAnsi" w:hAnsiTheme="majorHAnsi"/>
+        </w:rPr>
+        <w:t xml:space="preserve"> und startet das </w:t>
       </w:r>
       <w:r>
         <w:rPr>
@@ -1344,48 +1360,44 @@
         <w:rPr>
           <w:rFonts w:asciiTheme="majorHAnsi" w:hAnsiTheme="majorHAnsi"/>
         </w:rPr>
-        <w:t xml:space="preserve"> In der Testklasse werden mehrere Parameter überprüft, wie die maximale Anzahl an Clients, die Benennung der Lobbys und ob das Spiel gestartet wird.</w:t>
-      </w:r>
-    </w:p>
-    <w:p>
-      <w:pPr>
-        <w:spacing w:line="276" w:lineRule="auto"/>
-        <w:rPr>
-          <w:rFonts w:asciiTheme="majorHAnsi" w:hAnsiTheme="majorHAnsi"/>
-        </w:rPr>
-      </w:pPr>
-    </w:p>
-    <w:p>
-      <w:pPr>
-        <w:spacing w:line="276" w:lineRule="auto"/>
-        <w:rPr>
-          <w:rFonts w:asciiTheme="majorHAnsi" w:hAnsiTheme="majorHAnsi"/>
-        </w:rPr>
-      </w:pPr>
-    </w:p>
-    <w:p>
-      <w:pPr>
-        <w:spacing w:line="276" w:lineRule="auto"/>
-        <w:rPr>
-          <w:rFonts w:asciiTheme="majorHAnsi" w:hAnsiTheme="majorHAnsi"/>
-        </w:rPr>
-      </w:pPr>
-    </w:p>
-    <w:p>
-      <w:pPr>
-        <w:spacing w:line="276" w:lineRule="auto"/>
-        <w:rPr>
-          <w:rFonts w:asciiTheme="majorHAnsi" w:hAnsiTheme="majorHAnsi"/>
-        </w:rPr>
-      </w:pPr>
-    </w:p>
-    <w:p>
-      <w:pPr>
-        <w:spacing w:line="276" w:lineRule="auto"/>
-        <w:rPr>
-          <w:rFonts w:asciiTheme="majorHAnsi" w:hAnsiTheme="majorHAnsi"/>
-        </w:rPr>
-      </w:pPr>
+        <w:t xml:space="preserve"> </w:t>
+      </w:r>
+      <w:r>
+        <w:rPr>
+          <w:rFonts w:asciiTheme="majorHAnsi" w:hAnsiTheme="majorHAnsi"/>
+        </w:rPr>
+        <w:t>Die</w:t>
+      </w:r>
+      <w:r>
+        <w:rPr>
+          <w:rFonts w:asciiTheme="majorHAnsi" w:hAnsiTheme="majorHAnsi"/>
+        </w:rPr>
+        <w:t xml:space="preserve"> Testklasse </w:t>
+      </w:r>
+      <w:r>
+        <w:rPr>
+          <w:rFonts w:asciiTheme="majorHAnsi" w:hAnsiTheme="majorHAnsi"/>
+        </w:rPr>
+        <w:t>prüft</w:t>
+      </w:r>
+      <w:r>
+        <w:rPr>
+          <w:rFonts w:asciiTheme="majorHAnsi" w:hAnsiTheme="majorHAnsi"/>
+        </w:rPr>
+        <w:t xml:space="preserve">, </w:t>
+      </w:r>
+      <w:r>
+        <w:rPr>
+          <w:rFonts w:asciiTheme="majorHAnsi" w:hAnsiTheme="majorHAnsi"/>
+        </w:rPr>
+        <w:t>ob ein Spieler korrekt abgewiesen wird, wenn er einer Lobby beitreten will, in der er sich bereits befindet.</w:t>
+      </w:r>
+      <w:r>
+        <w:rPr>
+          <w:rFonts w:asciiTheme="majorHAnsi" w:hAnsiTheme="majorHAnsi"/>
+        </w:rPr>
+        <w:br w:type="page"/>
+      </w:r>
     </w:p>
     <w:p>
       <w:pPr>
@@ -1394,14 +1406,15 @@
           <w:rFonts w:asciiTheme="majorHAnsi" w:hAnsiTheme="majorHAnsi"/>
         </w:rPr>
       </w:pPr>
-      <w:bookmarkStart w:id="5" w:name="_Toc36918185"/>
-      <w:r>
-        <w:rPr>
-          <w:rFonts w:asciiTheme="majorHAnsi" w:hAnsiTheme="majorHAnsi"/>
-        </w:rPr>
+      <w:bookmarkStart w:id="4" w:name="_Toc38570704"/>
+      <w:r>
+        <w:rPr>
+          <w:rFonts w:asciiTheme="majorHAnsi" w:hAnsiTheme="majorHAnsi"/>
+        </w:rPr>
+        <w:lastRenderedPageBreak/>
         <w:t>Effizienz</w:t>
       </w:r>
-      <w:bookmarkEnd w:id="5"/>
+      <w:bookmarkEnd w:id="4"/>
     </w:p>
     <w:p>
       <w:pPr>
@@ -2079,7 +2092,7 @@
           <w:rFonts w:asciiTheme="majorHAnsi" w:hAnsiTheme="majorHAnsi"/>
         </w:rPr>
       </w:pPr>
-      <w:bookmarkStart w:id="6" w:name="_Toc36918186"/>
+      <w:bookmarkStart w:id="5" w:name="_Toc38570705"/>
       <w:r>
         <w:rPr>
           <w:rFonts w:asciiTheme="majorHAnsi" w:hAnsiTheme="majorHAnsi"/>
@@ -2109,7 +2122,7 @@
         </w:rPr>
         <w:t xml:space="preserve"> Code)</w:t>
       </w:r>
-      <w:bookmarkEnd w:id="6"/>
+      <w:bookmarkEnd w:id="5"/>
     </w:p>
     <w:p>
       <w:pPr>
@@ -2271,19 +2284,11 @@
               </w:rPr>
               <w:t xml:space="preserve">  </w:t>
             </w:r>
-            <w:proofErr w:type="spellStart"/>
-            <w:r>
-              <w:rPr>
-                <w:rFonts w:asciiTheme="majorHAnsi" w:hAnsiTheme="majorHAnsi"/>
-              </w:rPr>
-              <w:t>norm</w:t>
-            </w:r>
-            <w:proofErr w:type="spellEnd"/>
-            <w:r>
-              <w:rPr>
-                <w:rFonts w:asciiTheme="majorHAnsi" w:hAnsiTheme="majorHAnsi"/>
-              </w:rPr>
-              <w:t>.</w:t>
+            <w:r>
+              <w:rPr>
+                <w:rFonts w:asciiTheme="majorHAnsi" w:hAnsiTheme="majorHAnsi"/>
+              </w:rPr>
+              <w:t>norm.</w:t>
             </w:r>
             <w:r>
               <w:rPr>
@@ -4102,83 +4107,48 @@
       <w:pPr>
         <w:spacing w:line="276" w:lineRule="auto"/>
         <w:rPr>
-          <w:rFonts w:asciiTheme="majorHAnsi" w:hAnsiTheme="majorHAnsi"/>
-        </w:rPr>
-      </w:pPr>
-      <w:r>
-        <w:rPr>
-          <w:rFonts w:asciiTheme="majorHAnsi" w:hAnsiTheme="majorHAnsi"/>
-        </w:rPr>
-        <w:t xml:space="preserve">Aus dem jetzigen Standpunkt der Kommentare kann man entnehmen, dass es bisher noch relativ wenig Kommentare gibt. Dies kann man darauf zurückführen, dass die Variablen </w:t>
-      </w:r>
-      <w:r>
-        <w:rPr>
-          <w:rFonts w:asciiTheme="majorHAnsi" w:hAnsiTheme="majorHAnsi"/>
-        </w:rPr>
-        <w:t xml:space="preserve">gut benannt sind und </w:t>
-      </w:r>
-      <w:r>
-        <w:rPr>
-          <w:rFonts w:asciiTheme="majorHAnsi" w:hAnsiTheme="majorHAnsi"/>
-        </w:rPr>
-        <w:t>dass</w:t>
-      </w:r>
-      <w:r>
-        <w:rPr>
-          <w:rFonts w:asciiTheme="majorHAnsi" w:hAnsiTheme="majorHAnsi"/>
-        </w:rPr>
-        <w:t xml:space="preserve"> bei so vielen Zeilen Code die Gewohnheit alles zu kommentieren noch nicht automatisiert ist. </w:t>
-      </w:r>
-    </w:p>
-    <w:p>
-      <w:pPr>
-        <w:spacing w:line="276" w:lineRule="auto"/>
-        <w:rPr>
-          <w:rFonts w:asciiTheme="majorHAnsi" w:hAnsiTheme="majorHAnsi"/>
+          <w:rFonts w:asciiTheme="majorHAnsi" w:eastAsiaTheme="majorEastAsia" w:hAnsiTheme="majorHAnsi" w:cstheme="majorBidi"/>
+          <w:b/>
+          <w:bCs/>
+          <w:color w:val="222A35" w:themeColor="text2" w:themeShade="80"/>
           <w:sz w:val="32"/>
           <w:szCs w:val="32"/>
+          <w:lang w:val="de-DE" w:eastAsia="en-US"/>
         </w:rPr>
       </w:pPr>
-    </w:p>
-    <w:p>
-      <w:pPr>
-        <w:spacing w:line="276" w:lineRule="auto"/>
-        <w:rPr>
-          <w:rFonts w:asciiTheme="majorHAnsi" w:hAnsiTheme="majorHAnsi"/>
-          <w:sz w:val="32"/>
-          <w:szCs w:val="32"/>
-        </w:rPr>
-      </w:pPr>
-    </w:p>
-    <w:p>
-      <w:pPr>
-        <w:spacing w:line="276" w:lineRule="auto"/>
-        <w:rPr>
-          <w:rFonts w:asciiTheme="majorHAnsi" w:hAnsiTheme="majorHAnsi"/>
-          <w:sz w:val="32"/>
-          <w:szCs w:val="32"/>
-        </w:rPr>
-      </w:pPr>
-    </w:p>
-    <w:p>
-      <w:pPr>
-        <w:spacing w:line="276" w:lineRule="auto"/>
-        <w:rPr>
-          <w:rFonts w:asciiTheme="majorHAnsi" w:hAnsiTheme="majorHAnsi"/>
-          <w:sz w:val="32"/>
-          <w:szCs w:val="32"/>
-        </w:rPr>
-      </w:pPr>
-    </w:p>
-    <w:p>
-      <w:pPr>
-        <w:spacing w:line="276" w:lineRule="auto"/>
-        <w:rPr>
-          <w:rFonts w:asciiTheme="majorHAnsi" w:hAnsiTheme="majorHAnsi"/>
-          <w:sz w:val="32"/>
-          <w:szCs w:val="32"/>
-        </w:rPr>
-      </w:pPr>
+      <w:r>
+        <w:rPr>
+          <w:rFonts w:asciiTheme="majorHAnsi" w:hAnsiTheme="majorHAnsi"/>
+        </w:rPr>
+        <w:t xml:space="preserve">Aus dem jetzigen Standpunkt der Kommentare kann man entnehmen, dass es bisher noch relativ wenig Kommentare gibt. Dies kann man darauf zurückführen, dass die Variablen </w:t>
+      </w:r>
+      <w:r>
+        <w:rPr>
+          <w:rFonts w:asciiTheme="majorHAnsi" w:hAnsiTheme="majorHAnsi"/>
+        </w:rPr>
+        <w:t xml:space="preserve">gut benannt sind und </w:t>
+      </w:r>
+      <w:r>
+        <w:rPr>
+          <w:rFonts w:asciiTheme="majorHAnsi" w:hAnsiTheme="majorHAnsi"/>
+        </w:rPr>
+        <w:t>dass</w:t>
+      </w:r>
+      <w:r>
+        <w:rPr>
+          <w:rFonts w:asciiTheme="majorHAnsi" w:hAnsiTheme="majorHAnsi"/>
+        </w:rPr>
+        <w:t xml:space="preserve"> bei so vielen Zeilen Code die Gewohnheit alles zu kommentieren noch nicht automatisiert ist. </w:t>
+      </w:r>
+      <w:r>
+        <w:rPr>
+          <w:rFonts w:asciiTheme="majorHAnsi" w:hAnsiTheme="majorHAnsi"/>
+          <w:b/>
+          <w:bCs/>
+          <w:lang w:val="de-DE"/>
+        </w:rPr>
+        <w:br w:type="page"/>
+      </w:r>
     </w:p>
     <w:p>
       <w:pPr>
@@ -4188,7 +4158,7 @@
           <w:lang w:val="de-DE"/>
         </w:rPr>
       </w:pPr>
-      <w:bookmarkStart w:id="7" w:name="_Toc36918187"/>
+      <w:bookmarkStart w:id="6" w:name="_Toc38570706"/>
       <w:r>
         <w:rPr>
           <w:rFonts w:asciiTheme="majorHAnsi" w:hAnsiTheme="majorHAnsi"/>
@@ -4242,7 +4212,7 @@
         </w:rPr>
         <w:t xml:space="preserve"> Code)</w:t>
       </w:r>
-      <w:bookmarkEnd w:id="7"/>
+      <w:bookmarkEnd w:id="6"/>
     </w:p>
     <w:p>
       <w:pPr>
@@ -4428,19 +4398,11 @@
               </w:rPr>
               <w:t xml:space="preserve"> </w:t>
             </w:r>
-            <w:proofErr w:type="spellStart"/>
-            <w:r>
-              <w:rPr>
-                <w:rFonts w:asciiTheme="majorHAnsi" w:hAnsiTheme="majorHAnsi"/>
-              </w:rPr>
-              <w:t>norm</w:t>
-            </w:r>
-            <w:proofErr w:type="spellEnd"/>
-            <w:r>
-              <w:rPr>
-                <w:rFonts w:asciiTheme="majorHAnsi" w:hAnsiTheme="majorHAnsi"/>
-              </w:rPr>
-              <w:t>.</w:t>
+            <w:r>
+              <w:rPr>
+                <w:rFonts w:asciiTheme="majorHAnsi" w:hAnsiTheme="majorHAnsi"/>
+              </w:rPr>
+              <w:t>norm.</w:t>
             </w:r>
           </w:p>
         </w:tc>
@@ -6030,9 +5992,12 @@
       </w:pPr>
     </w:p>
     <w:sectPr>
-      <w:headerReference w:type="default" r:id="rId8"/>
-      <w:footerReference w:type="even" r:id="rId9"/>
-      <w:footerReference w:type="default" r:id="rId10"/>
+      <w:headerReference w:type="even" r:id="rId8"/>
+      <w:headerReference w:type="default" r:id="rId9"/>
+      <w:footerReference w:type="even" r:id="rId10"/>
+      <w:footerReference w:type="default" r:id="rId11"/>
+      <w:headerReference w:type="first" r:id="rId12"/>
+      <w:footerReference w:type="first" r:id="rId13"/>
       <w:pgSz w:w="11900" w:h="16840"/>
       <w:pgMar w:top="1417" w:right="1417" w:bottom="1134" w:left="1417" w:header="708" w:footer="708" w:gutter="0"/>
       <w:pgNumType w:fmt="numberInDash" w:start="0"/>
@@ -6189,6 +6154,16 @@
 </w:ftr>
 </file>
 
+<file path=word/footer3.xml><?xml version="1.0" encoding="utf-8"?>
+<w:ftr xmlns:wpc="http://schemas.microsoft.com/office/word/2010/wordprocessingCanvas" xmlns:cx="http://schemas.microsoft.com/office/drawing/2014/chartex" xmlns:cx1="http://schemas.microsoft.com/office/drawing/2015/9/8/chartex" xmlns:cx2="http://schemas.microsoft.com/office/drawing/2015/10/21/chartex" xmlns:cx3="http://schemas.microsoft.com/office/drawing/2016/5/9/chartex" xmlns:cx4="http://schemas.microsoft.com/office/drawing/2016/5/10/chartex" xmlns:cx5="http://schemas.microsoft.com/office/drawing/2016/5/11/chartex" xmlns:cx6="http://schemas.microsoft.com/office/drawing/2016/5/12/chartex" xmlns:cx7="http://schemas.microsoft.com/office/drawing/2016/5/13/chartex" xmlns:cx8="http://schemas.microsoft.com/office/drawing/2016/5/14/chartex" xmlns:mc="http://schemas.openxmlformats.org/markup-compatibility/2006" xmlns:aink="http://schemas.microsoft.com/office/drawing/2016/ink" xmlns:am3d="http://schemas.microsoft.com/office/drawing/2017/model3d" xmlns:o="urn:schemas-microsoft-com:office:office" xmlns:r="http://schemas.openxmlformats.org/officeDocument/2006/relationships" xmlns:m="http://schemas.openxmlformats.org/officeDocument/2006/math" xmlns:v="urn:schemas-microsoft-com:vml" xmlns:wp14="http://schemas.microsoft.com/office/word/2010/wordprocessingDrawing" xmlns:wp="http://schemas.openxmlformats.org/drawingml/2006/wordprocessingDrawing" xmlns:w10="urn:schemas-microsoft-com:office:word" xmlns:w="http://schemas.openxmlformats.org/wordprocessingml/2006/main" xmlns:w14="http://schemas.microsoft.com/office/word/2010/wordml" xmlns:w15="http://schemas.microsoft.com/office/word/2012/wordml" xmlns:w16cid="http://schemas.microsoft.com/office/word/2016/wordml/cid" xmlns:w16se="http://schemas.microsoft.com/office/word/2015/wordml/symex" xmlns:wpg="http://schemas.microsoft.com/office/word/2010/wordprocessingGroup" xmlns:wpi="http://schemas.microsoft.com/office/word/2010/wordprocessingInk" xmlns:wne="http://schemas.microsoft.com/office/word/2006/wordml" xmlns:wps="http://schemas.microsoft.com/office/word/2010/wordprocessingShape" mc:Ignorable="w14 w15 w16se w16cid wp14">
+  <w:p>
+    <w:pPr>
+      <w:pStyle w:val="Fuzeile"/>
+    </w:pPr>
+  </w:p>
+</w:ftr>
+</file>
+
 <file path=word/footnotes.xml><?xml version="1.0" encoding="utf-8"?>
 <w:footnotes xmlns:wpc="http://schemas.microsoft.com/office/word/2010/wordprocessingCanvas" xmlns:cx="http://schemas.microsoft.com/office/drawing/2014/chartex" xmlns:cx1="http://schemas.microsoft.com/office/drawing/2015/9/8/chartex" xmlns:cx2="http://schemas.microsoft.com/office/drawing/2015/10/21/chartex" xmlns:cx3="http://schemas.microsoft.com/office/drawing/2016/5/9/chartex" xmlns:cx4="http://schemas.microsoft.com/office/drawing/2016/5/10/chartex" xmlns:cx5="http://schemas.microsoft.com/office/drawing/2016/5/11/chartex" xmlns:cx6="http://schemas.microsoft.com/office/drawing/2016/5/12/chartex" xmlns:cx7="http://schemas.microsoft.com/office/drawing/2016/5/13/chartex" xmlns:cx8="http://schemas.microsoft.com/office/drawing/2016/5/14/chartex" xmlns:mc="http://schemas.openxmlformats.org/markup-compatibility/2006" xmlns:aink="http://schemas.microsoft.com/office/drawing/2016/ink" xmlns:am3d="http://schemas.microsoft.com/office/drawing/2017/model3d" xmlns:o="urn:schemas-microsoft-com:office:office" xmlns:r="http://schemas.openxmlformats.org/officeDocument/2006/relationships" xmlns:m="http://schemas.openxmlformats.org/officeDocument/2006/math" xmlns:v="urn:schemas-microsoft-com:vml" xmlns:wp14="http://schemas.microsoft.com/office/word/2010/wordprocessingDrawing" xmlns:wp="http://schemas.openxmlformats.org/drawingml/2006/wordprocessingDrawing" xmlns:w10="urn:schemas-microsoft-com:office:word" xmlns:w="http://schemas.openxmlformats.org/wordprocessingml/2006/main" xmlns:w14="http://schemas.microsoft.com/office/word/2010/wordml" xmlns:w15="http://schemas.microsoft.com/office/word/2012/wordml" xmlns:w16cid="http://schemas.microsoft.com/office/word/2016/wordml/cid" xmlns:w16se="http://schemas.microsoft.com/office/word/2015/wordml/symex" xmlns:wpg="http://schemas.microsoft.com/office/word/2010/wordprocessingGroup" xmlns:wpi="http://schemas.microsoft.com/office/word/2010/wordprocessingInk" xmlns:wne="http://schemas.microsoft.com/office/word/2006/wordml" xmlns:wps="http://schemas.microsoft.com/office/word/2010/wordprocessingShape" mc:Ignorable="w14 w15 w16se w16cid wp14">
   <w:footnote w:type="separator" w:id="-1">
@@ -6213,30 +6188,56 @@
   <w:p>
     <w:pPr>
       <w:pStyle w:val="Kopfzeile"/>
+    </w:pPr>
+  </w:p>
+</w:hdr>
+</file>
+
+<file path=word/header2.xml><?xml version="1.0" encoding="utf-8"?>
+<w:hdr xmlns:wpc="http://schemas.microsoft.com/office/word/2010/wordprocessingCanvas" xmlns:cx="http://schemas.microsoft.com/office/drawing/2014/chartex" xmlns:cx1="http://schemas.microsoft.com/office/drawing/2015/9/8/chartex" xmlns:cx2="http://schemas.microsoft.com/office/drawing/2015/10/21/chartex" xmlns:cx3="http://schemas.microsoft.com/office/drawing/2016/5/9/chartex" xmlns:cx4="http://schemas.microsoft.com/office/drawing/2016/5/10/chartex" xmlns:cx5="http://schemas.microsoft.com/office/drawing/2016/5/11/chartex" xmlns:cx6="http://schemas.microsoft.com/office/drawing/2016/5/12/chartex" xmlns:cx7="http://schemas.microsoft.com/office/drawing/2016/5/13/chartex" xmlns:cx8="http://schemas.microsoft.com/office/drawing/2016/5/14/chartex" xmlns:mc="http://schemas.openxmlformats.org/markup-compatibility/2006" xmlns:aink="http://schemas.microsoft.com/office/drawing/2016/ink" xmlns:am3d="http://schemas.microsoft.com/office/drawing/2017/model3d" xmlns:o="urn:schemas-microsoft-com:office:office" xmlns:r="http://schemas.openxmlformats.org/officeDocument/2006/relationships" xmlns:m="http://schemas.openxmlformats.org/officeDocument/2006/math" xmlns:v="urn:schemas-microsoft-com:vml" xmlns:wp14="http://schemas.microsoft.com/office/word/2010/wordprocessingDrawing" xmlns:wp="http://schemas.openxmlformats.org/drawingml/2006/wordprocessingDrawing" xmlns:w10="urn:schemas-microsoft-com:office:word" xmlns:w="http://schemas.openxmlformats.org/wordprocessingml/2006/main" xmlns:w14="http://schemas.microsoft.com/office/word/2010/wordml" xmlns:w15="http://schemas.microsoft.com/office/word/2012/wordml" xmlns:w16cid="http://schemas.microsoft.com/office/word/2016/wordml/cid" xmlns:w16se="http://schemas.microsoft.com/office/word/2015/wordml/symex" xmlns:wpg="http://schemas.microsoft.com/office/word/2010/wordprocessingGroup" xmlns:wpi="http://schemas.microsoft.com/office/word/2010/wordprocessingInk" xmlns:wne="http://schemas.microsoft.com/office/word/2006/wordml" xmlns:wps="http://schemas.microsoft.com/office/word/2010/wordprocessingShape" mc:Ignorable="w14 w15 w16se w16cid wp14">
+  <w:p>
+    <w:pPr>
+      <w:pStyle w:val="Kopfzeile"/>
       <w:rPr>
-        <w:rFonts w:ascii="Times New Roman" w:hAnsi="Times New Roman"/>
+        <w:rFonts w:asciiTheme="majorHAnsi" w:hAnsiTheme="majorHAnsi" w:cstheme="majorHAnsi"/>
       </w:rPr>
     </w:pPr>
     <w:r>
       <w:rPr>
-        <w:rFonts w:ascii="Times New Roman" w:hAnsi="Times New Roman"/>
+        <w:rFonts w:asciiTheme="majorHAnsi" w:hAnsiTheme="majorHAnsi" w:cstheme="majorHAnsi"/>
       </w:rPr>
-      <w:t xml:space="preserve">Gruppe 14- </w:t>
+      <w:t>Gruppe 14</w:t>
+    </w:r>
+    <w:r>
+      <w:rPr>
+        <w:rFonts w:asciiTheme="majorHAnsi" w:hAnsiTheme="majorHAnsi" w:cstheme="majorHAnsi"/>
+      </w:rPr>
+      <w:t xml:space="preserve"> – </w:t>
     </w:r>
     <w:proofErr w:type="spellStart"/>
     <w:r>
       <w:rPr>
-        <w:rFonts w:ascii="Times New Roman" w:hAnsi="Times New Roman"/>
+        <w:rFonts w:asciiTheme="majorHAnsi" w:hAnsiTheme="majorHAnsi" w:cstheme="majorHAnsi"/>
       </w:rPr>
       <w:t>Meipei</w:t>
     </w:r>
     <w:proofErr w:type="spellEnd"/>
     <w:r>
       <w:rPr>
-        <w:rFonts w:ascii="Times New Roman" w:hAnsi="Times New Roman"/>
+        <w:rFonts w:asciiTheme="majorHAnsi" w:hAnsiTheme="majorHAnsi" w:cstheme="majorHAnsi"/>
       </w:rPr>
       <w:t>, Adrian, Johannes, Anna</w:t>
     </w:r>
+  </w:p>
+</w:hdr>
+</file>
+
+<file path=word/header3.xml><?xml version="1.0" encoding="utf-8"?>
+<w:hdr xmlns:wpc="http://schemas.microsoft.com/office/word/2010/wordprocessingCanvas" xmlns:cx="http://schemas.microsoft.com/office/drawing/2014/chartex" xmlns:cx1="http://schemas.microsoft.com/office/drawing/2015/9/8/chartex" xmlns:cx2="http://schemas.microsoft.com/office/drawing/2015/10/21/chartex" xmlns:cx3="http://schemas.microsoft.com/office/drawing/2016/5/9/chartex" xmlns:cx4="http://schemas.microsoft.com/office/drawing/2016/5/10/chartex" xmlns:cx5="http://schemas.microsoft.com/office/drawing/2016/5/11/chartex" xmlns:cx6="http://schemas.microsoft.com/office/drawing/2016/5/12/chartex" xmlns:cx7="http://schemas.microsoft.com/office/drawing/2016/5/13/chartex" xmlns:cx8="http://schemas.microsoft.com/office/drawing/2016/5/14/chartex" xmlns:mc="http://schemas.openxmlformats.org/markup-compatibility/2006" xmlns:aink="http://schemas.microsoft.com/office/drawing/2016/ink" xmlns:am3d="http://schemas.microsoft.com/office/drawing/2017/model3d" xmlns:o="urn:schemas-microsoft-com:office:office" xmlns:r="http://schemas.openxmlformats.org/officeDocument/2006/relationships" xmlns:m="http://schemas.openxmlformats.org/officeDocument/2006/math" xmlns:v="urn:schemas-microsoft-com:vml" xmlns:wp14="http://schemas.microsoft.com/office/word/2010/wordprocessingDrawing" xmlns:wp="http://schemas.openxmlformats.org/drawingml/2006/wordprocessingDrawing" xmlns:w10="urn:schemas-microsoft-com:office:word" xmlns:w="http://schemas.openxmlformats.org/wordprocessingml/2006/main" xmlns:w14="http://schemas.microsoft.com/office/word/2010/wordml" xmlns:w15="http://schemas.microsoft.com/office/word/2012/wordml" xmlns:w16cid="http://schemas.microsoft.com/office/word/2016/wordml/cid" xmlns:w16se="http://schemas.microsoft.com/office/word/2015/wordml/symex" xmlns:wpg="http://schemas.microsoft.com/office/word/2010/wordprocessingGroup" xmlns:wpi="http://schemas.microsoft.com/office/word/2010/wordprocessingInk" xmlns:wne="http://schemas.microsoft.com/office/word/2006/wordml" xmlns:wps="http://schemas.microsoft.com/office/word/2010/wordprocessingShape" mc:Ignorable="w14 w15 w16se w16cid wp14">
+  <w:p>
+    <w:pPr>
+      <w:pStyle w:val="Kopfzeile"/>
+    </w:pPr>
   </w:p>
 </w:hdr>
 </file>
@@ -7313,7 +7314,7 @@
 </file>
 
 <file path=customXml/itemProps1.xml><?xml version="1.0" encoding="utf-8"?>
-<ds:datastoreItem xmlns:ds="http://schemas.openxmlformats.org/officeDocument/2006/customXml" ds:itemID="{C3708B65-999C-BC41-9637-C6AA2407B7EC}">
+<ds:datastoreItem xmlns:ds="http://schemas.openxmlformats.org/officeDocument/2006/customXml" ds:itemID="{BA816250-F40D-4D3C-9FF1-43F439992BA7}">
   <ds:schemaRefs>
     <ds:schemaRef ds:uri="http://schemas.openxmlformats.org/officeDocument/2006/bibliography"/>
   </ds:schemaRefs>

</xml_diff>